<commit_message>
Refactoring and added more notebooks.
</commit_message>
<xml_diff>
--- a/docs/PV_DER_model_specification_rev3.docx
+++ b/docs/PV_DER_model_specification_rev3.docx
@@ -329,21 +329,7 @@
             <w:rStyle w:val="Hyperlink"/>
             <w:noProof/>
           </w:rPr>
-          <w:t xml:space="preserve"> - MPP alg</w:t>
-        </w:r>
-        <w:r>
-          <w:rPr>
-            <w:rStyle w:val="Hyperlink"/>
-            <w:noProof/>
-          </w:rPr>
-          <w:t>o</w:t>
-        </w:r>
-        <w:r>
-          <w:rPr>
-            <w:rStyle w:val="Hyperlink"/>
-            <w:noProof/>
-          </w:rPr>
-          <w:t>rithm</w:t>
+          <w:t xml:space="preserve"> - MPP algorithm</w:t>
         </w:r>
         <w:r>
           <w:rPr>
@@ -1775,8 +1761,6 @@
         </w:rPr>
         <w:t>from page 5 onwards</w:t>
       </w:r>
-      <w:bookmarkStart w:id="1" w:name="_GoBack"/>
-      <w:bookmarkEnd w:id="1"/>
       <w:r>
         <w:rPr>
           <w:rFonts w:cs="Times New Roman"/>
@@ -1810,10 +1794,10 @@
             <v:path o:extrusionok="f" gradientshapeok="t" o:connecttype="rect"/>
             <o:lock v:ext="edit" aspectratio="t"/>
           </v:shapetype>
-          <v:shape id="_x0000_i1077" type="#_x0000_t75" style="width:468pt;height:336.35pt" o:ole="">
+          <v:shape id="_x0000_i1025" type="#_x0000_t75" style="width:468pt;height:336.75pt" o:ole="">
             <v:imagedata r:id="rId8" o:title=""/>
           </v:shape>
-          <o:OLEObject Type="Embed" ProgID="Visio.Drawing.15" ShapeID="_x0000_i1077" DrawAspect="Content" ObjectID="_1614512096" r:id="rId9"/>
+          <o:OLEObject Type="Embed" ProgID="Visio.Drawing.15" ShapeID="_x0000_i1025" DrawAspect="Content" ObjectID="_1638108560" r:id="rId9"/>
         </w:object>
       </w:r>
     </w:p>
@@ -1876,7 +1860,7 @@
       <w:pPr>
         <w:pStyle w:val="Title"/>
       </w:pPr>
-      <w:bookmarkStart w:id="2" w:name="_Toc518998535"/>
+      <w:bookmarkStart w:id="1" w:name="_Toc518998535"/>
       <w:r>
         <w:lastRenderedPageBreak/>
         <w:t>Model P</w:t>
@@ -1887,7 +1871,7 @@
       <w:r>
         <w:t xml:space="preserve"> and Nominal Values</w:t>
       </w:r>
-      <w:bookmarkEnd w:id="2"/>
+      <w:bookmarkEnd w:id="1"/>
     </w:p>
     <w:p/>
     <w:p>
@@ -4303,7 +4287,7 @@
       <w:pPr>
         <w:pStyle w:val="Heading1"/>
       </w:pPr>
-      <w:bookmarkStart w:id="3" w:name="_Toc518998536"/>
+      <w:bookmarkStart w:id="2" w:name="_Toc518998536"/>
       <w:r>
         <w:lastRenderedPageBreak/>
         <w:t>P</w:t>
@@ -4335,7 +4319,7 @@
         </w:rPr>
         <w:t>power output</w:t>
       </w:r>
-      <w:bookmarkEnd w:id="3"/>
+      <w:bookmarkEnd w:id="2"/>
     </w:p>
     <w:p>
       <w:pPr>
@@ -5714,19 +5698,11 @@
                 <w:szCs w:val="24"/>
               </w:rPr>
             </w:pPr>
-            <w:proofErr w:type="spellStart"/>
-            <w:r>
-              <w:rPr>
-                <w:szCs w:val="24"/>
-              </w:rPr>
-              <w:t>mW</w:t>
-            </w:r>
-            <w:proofErr w:type="spellEnd"/>
-            <w:r>
-              <w:rPr>
-                <w:szCs w:val="24"/>
-              </w:rPr>
-              <w:t>/cm</w:t>
+            <w:r>
+              <w:rPr>
+                <w:szCs w:val="24"/>
+              </w:rPr>
+              <w:t>mW/cm</w:t>
             </w:r>
             <w:r>
               <w:rPr>
@@ -5912,10 +5888,10 @@
           <w:position w:val="-12"/>
         </w:rPr>
         <w:object w:dxaOrig="1719" w:dyaOrig="380">
-          <v:shape id="_x0000_i1026" type="#_x0000_t75" style="width:85.95pt;height:19.35pt" o:ole="">
+          <v:shape id="_x0000_i1026" type="#_x0000_t75" style="width:86.25pt;height:19.5pt" o:ole="">
             <v:imagedata r:id="rId10" o:title=""/>
           </v:shape>
-          <o:OLEObject Type="Embed" ProgID="Equation.DSMT4" ShapeID="_x0000_i1026" DrawAspect="Content" ObjectID="_1614512097" r:id="rId11"/>
+          <o:OLEObject Type="Embed" ProgID="Equation.DSMT4" ShapeID="_x0000_i1026" DrawAspect="Content" ObjectID="_1638108561" r:id="rId11"/>
         </w:object>
       </w:r>
       <w:r>
@@ -5950,10 +5926,10 @@
           <w:position w:val="-42"/>
         </w:rPr>
         <w:object w:dxaOrig="3300" w:dyaOrig="960">
-          <v:shape id="_x0000_i1027" type="#_x0000_t75" style="width:164.4pt;height:47.8pt" o:ole="">
+          <v:shape id="_x0000_i1027" type="#_x0000_t75" style="width:164.25pt;height:48pt" o:ole="">
             <v:imagedata r:id="rId12" o:title=""/>
           </v:shape>
-          <o:OLEObject Type="Embed" ProgID="Equation.DSMT4" ShapeID="_x0000_i1027" DrawAspect="Content" ObjectID="_1614512098" r:id="rId13"/>
+          <o:OLEObject Type="Embed" ProgID="Equation.DSMT4" ShapeID="_x0000_i1027" DrawAspect="Content" ObjectID="_1638108562" r:id="rId13"/>
         </w:object>
       </w:r>
       <w:r>
@@ -5981,10 +5957,10 @@
           <w:position w:val="-24"/>
         </w:rPr>
         <w:object w:dxaOrig="3080" w:dyaOrig="620">
-          <v:shape id="_x0000_i1028" type="#_x0000_t75" style="width:154.2pt;height:31.7pt" o:ole="">
+          <v:shape id="_x0000_i1028" type="#_x0000_t75" style="width:154.5pt;height:31.5pt" o:ole="">
             <v:imagedata r:id="rId14" o:title=""/>
           </v:shape>
-          <o:OLEObject Type="Embed" ProgID="Equation.DSMT4" ShapeID="_x0000_i1028" DrawAspect="Content" ObjectID="_1614512099" r:id="rId15"/>
+          <o:OLEObject Type="Embed" ProgID="Equation.DSMT4" ShapeID="_x0000_i1028" DrawAspect="Content" ObjectID="_1638108563" r:id="rId15"/>
         </w:object>
       </w:r>
       <w:r>
@@ -6029,10 +6005,10 @@
       </w:pPr>
       <w:r>
         <w:object w:dxaOrig="6945" w:dyaOrig="1725">
-          <v:shape id="_x0000_i1029" type="#_x0000_t75" style="width:347.1pt;height:86.5pt" o:ole="">
+          <v:shape id="_x0000_i1029" type="#_x0000_t75" style="width:347.25pt;height:86.25pt" o:ole="">
             <v:imagedata r:id="rId16" o:title=""/>
           </v:shape>
-          <o:OLEObject Type="Embed" ProgID="Visio.Drawing.15" ShapeID="_x0000_i1029" DrawAspect="Content" ObjectID="_1614512100" r:id="rId17"/>
+          <o:OLEObject Type="Embed" ProgID="Visio.Drawing.15" ShapeID="_x0000_i1029" DrawAspect="Content" ObjectID="_1638108564" r:id="rId17"/>
         </w:object>
       </w:r>
     </w:p>
@@ -6046,7 +6022,7 @@
         </w:rPr>
         <w:br w:type="page"/>
       </w:r>
-      <w:bookmarkStart w:id="4" w:name="_Toc518998537"/>
+      <w:bookmarkStart w:id="3" w:name="_Toc518998537"/>
       <w:r>
         <w:rPr>
           <w:szCs w:val="24"/>
@@ -6075,7 +6051,7 @@
       <w:r>
         <w:t>lgorithm</w:t>
       </w:r>
-      <w:bookmarkEnd w:id="4"/>
+      <w:bookmarkEnd w:id="3"/>
     </w:p>
     <w:p>
       <w:pPr>
@@ -6538,19 +6514,11 @@
                 <w:szCs w:val="24"/>
               </w:rPr>
             </w:pPr>
-            <w:proofErr w:type="spellStart"/>
-            <w:r>
-              <w:rPr>
-                <w:szCs w:val="24"/>
-              </w:rPr>
-              <w:t>mW</w:t>
-            </w:r>
-            <w:proofErr w:type="spellEnd"/>
-            <w:r>
-              <w:rPr>
-                <w:szCs w:val="24"/>
-              </w:rPr>
-              <w:t>/cm</w:t>
+            <w:r>
+              <w:rPr>
+                <w:szCs w:val="24"/>
+              </w:rPr>
+              <w:t>mW/cm</w:t>
             </w:r>
             <w:r>
               <w:rPr>
@@ -6736,10 +6704,10 @@
           <w:position w:val="-46"/>
         </w:rPr>
         <w:object w:dxaOrig="8520" w:dyaOrig="1040">
-          <v:shape id="_x0000_i1030" type="#_x0000_t75" style="width:425pt;height:52.65pt" o:ole="">
+          <v:shape id="_x0000_i1030" type="#_x0000_t75" style="width:425.25pt;height:52.5pt" o:ole="">
             <v:imagedata r:id="rId18" o:title=""/>
           </v:shape>
-          <o:OLEObject Type="Embed" ProgID="Equation.DSMT4" ShapeID="_x0000_i1030" DrawAspect="Content" ObjectID="_1614512101" r:id="rId19"/>
+          <o:OLEObject Type="Embed" ProgID="Equation.DSMT4" ShapeID="_x0000_i1030" DrawAspect="Content" ObjectID="_1638108565" r:id="rId19"/>
         </w:object>
       </w:r>
       <w:r>
@@ -6763,10 +6731,10 @@
       </w:pPr>
       <w:r>
         <w:object w:dxaOrig="9375" w:dyaOrig="1726">
-          <v:shape id="_x0000_i1031" type="#_x0000_t75" style="width:469.6pt;height:85.95pt" o:ole="">
+          <v:shape id="_x0000_i1031" type="#_x0000_t75" style="width:469.5pt;height:86.25pt" o:ole="">
             <v:imagedata r:id="rId20" o:title=""/>
           </v:shape>
-          <o:OLEObject Type="Embed" ProgID="Visio.Drawing.15" ShapeID="_x0000_i1031" DrawAspect="Content" ObjectID="_1614512102" r:id="rId21"/>
+          <o:OLEObject Type="Embed" ProgID="Visio.Drawing.15" ShapeID="_x0000_i1031" DrawAspect="Content" ObjectID="_1638108566" r:id="rId21"/>
         </w:object>
       </w:r>
     </w:p>
@@ -6788,7 +6756,7 @@
       <w:pPr>
         <w:pStyle w:val="Heading1"/>
       </w:pPr>
-      <w:bookmarkStart w:id="5" w:name="_Toc518998538"/>
+      <w:bookmarkStart w:id="4" w:name="_Toc518998538"/>
       <w:r>
         <w:lastRenderedPageBreak/>
         <w:t>D</w:t>
@@ -6808,7 +6776,7 @@
       <w:r>
         <w:t xml:space="preserve"> - voltage</w:t>
       </w:r>
-      <w:bookmarkEnd w:id="5"/>
+      <w:bookmarkEnd w:id="4"/>
     </w:p>
     <w:p>
       <w:pPr>
@@ -7210,21 +7178,7 @@
               <w:rPr>
                 <w:szCs w:val="24"/>
               </w:rPr>
-              <w:t>V (</w:t>
-            </w:r>
-            <w:proofErr w:type="spellStart"/>
-            <w:r>
-              <w:rPr>
-                <w:szCs w:val="24"/>
-              </w:rPr>
-              <w:t>p.u</w:t>
-            </w:r>
-            <w:proofErr w:type="spellEnd"/>
-            <w:r>
-              <w:rPr>
-                <w:szCs w:val="24"/>
-              </w:rPr>
-              <w:t>.)</w:t>
+              <w:t>V (p.u.)</w:t>
             </w:r>
           </w:p>
         </w:tc>
@@ -7424,21 +7378,7 @@
               <w:rPr>
                 <w:szCs w:val="24"/>
               </w:rPr>
-              <w:t>W (</w:t>
-            </w:r>
-            <w:proofErr w:type="spellStart"/>
-            <w:r>
-              <w:rPr>
-                <w:szCs w:val="24"/>
-              </w:rPr>
-              <w:t>p.u</w:t>
-            </w:r>
-            <w:proofErr w:type="spellEnd"/>
-            <w:r>
-              <w:rPr>
-                <w:szCs w:val="24"/>
-              </w:rPr>
-              <w:t>.)</w:t>
+              <w:t>W (p.u.)</w:t>
             </w:r>
           </w:p>
         </w:tc>
@@ -7546,21 +7486,7 @@
               <w:rPr>
                 <w:szCs w:val="24"/>
               </w:rPr>
-              <w:t>W (</w:t>
-            </w:r>
-            <w:proofErr w:type="spellStart"/>
-            <w:r>
-              <w:rPr>
-                <w:szCs w:val="24"/>
-              </w:rPr>
-              <w:t>p.u</w:t>
-            </w:r>
-            <w:proofErr w:type="spellEnd"/>
-            <w:r>
-              <w:rPr>
-                <w:szCs w:val="24"/>
-              </w:rPr>
-              <w:t>.)</w:t>
+              <w:t>W (p.u.)</w:t>
             </w:r>
           </w:p>
         </w:tc>
@@ -7599,10 +7525,10 @@
           <w:position w:val="-32"/>
         </w:rPr>
         <w:object w:dxaOrig="3560" w:dyaOrig="760">
-          <v:shape id="_x0000_i1032" type="#_x0000_t75" style="width:178.4pt;height:39.2pt" o:ole="">
+          <v:shape id="_x0000_i1032" type="#_x0000_t75" style="width:178.5pt;height:39pt" o:ole="">
             <v:imagedata r:id="rId22" o:title=""/>
           </v:shape>
-          <o:OLEObject Type="Embed" ProgID="Equation.DSMT4" ShapeID="_x0000_i1032" DrawAspect="Content" ObjectID="_1614512103" r:id="rId23"/>
+          <o:OLEObject Type="Embed" ProgID="Equation.DSMT4" ShapeID="_x0000_i1032" DrawAspect="Content" ObjectID="_1638108567" r:id="rId23"/>
         </w:object>
       </w:r>
       <w:r>
@@ -7629,10 +7555,10 @@
       </w:pPr>
       <w:r>
         <w:object w:dxaOrig="9285" w:dyaOrig="1726">
-          <v:shape id="_x0000_i1033" type="#_x0000_t75" style="width:463.15pt;height:85.95pt" o:ole="">
+          <v:shape id="_x0000_i1033" type="#_x0000_t75" style="width:463.5pt;height:86.25pt" o:ole="">
             <v:imagedata r:id="rId24" o:title=""/>
           </v:shape>
-          <o:OLEObject Type="Embed" ProgID="Visio.Drawing.15" ShapeID="_x0000_i1033" DrawAspect="Content" ObjectID="_1614512104" r:id="rId25"/>
+          <o:OLEObject Type="Embed" ProgID="Visio.Drawing.15" ShapeID="_x0000_i1033" DrawAspect="Content" ObjectID="_1638108568" r:id="rId25"/>
         </w:object>
       </w:r>
     </w:p>
@@ -7654,7 +7580,7 @@
       <w:pPr>
         <w:pStyle w:val="Heading1"/>
       </w:pPr>
-      <w:bookmarkStart w:id="6" w:name="_Toc518998539"/>
+      <w:bookmarkStart w:id="5" w:name="_Toc518998539"/>
       <w:r>
         <w:lastRenderedPageBreak/>
         <w:t xml:space="preserve">VSC Inverter - </w:t>
@@ -7680,7 +7606,7 @@
       <w:r>
         <w:t>ontroller</w:t>
       </w:r>
-      <w:bookmarkEnd w:id="6"/>
+      <w:bookmarkEnd w:id="5"/>
     </w:p>
     <w:p>
       <w:pPr>
@@ -8432,21 +8358,7 @@
               <w:rPr>
                 <w:szCs w:val="24"/>
               </w:rPr>
-              <w:t>V (</w:t>
-            </w:r>
-            <w:proofErr w:type="spellStart"/>
-            <w:r>
-              <w:rPr>
-                <w:szCs w:val="24"/>
-              </w:rPr>
-              <w:t>p.u</w:t>
-            </w:r>
-            <w:proofErr w:type="spellEnd"/>
-            <w:r>
-              <w:rPr>
-                <w:szCs w:val="24"/>
-              </w:rPr>
-              <w:t>.)</w:t>
+              <w:t>V (p.u.)</w:t>
             </w:r>
           </w:p>
         </w:tc>
@@ -8547,21 +8459,7 @@
               <w:rPr>
                 <w:szCs w:val="24"/>
               </w:rPr>
-              <w:t>V (</w:t>
-            </w:r>
-            <w:proofErr w:type="spellStart"/>
-            <w:r>
-              <w:rPr>
-                <w:szCs w:val="24"/>
-              </w:rPr>
-              <w:t>p.u</w:t>
-            </w:r>
-            <w:proofErr w:type="spellEnd"/>
-            <w:r>
-              <w:rPr>
-                <w:szCs w:val="24"/>
-              </w:rPr>
-              <w:t>.)</w:t>
+              <w:t>V (p.u.)</w:t>
             </w:r>
           </w:p>
         </w:tc>
@@ -8602,10 +8500,10 @@
           <w:position w:val="-14"/>
         </w:rPr>
         <w:object w:dxaOrig="2079" w:dyaOrig="400">
-          <v:shape id="_x0000_i1034" type="#_x0000_t75" style="width:103.7pt;height:20.4pt" o:ole="">
+          <v:shape id="_x0000_i1034" type="#_x0000_t75" style="width:103.5pt;height:20.25pt" o:ole="">
             <v:imagedata r:id="rId26" o:title=""/>
           </v:shape>
-          <o:OLEObject Type="Embed" ProgID="Equation.DSMT4" ShapeID="_x0000_i1034" DrawAspect="Content" ObjectID="_1614512105" r:id="rId27"/>
+          <o:OLEObject Type="Embed" ProgID="Equation.DSMT4" ShapeID="_x0000_i1034" DrawAspect="Content" ObjectID="_1638108569" r:id="rId27"/>
         </w:object>
       </w:r>
       <w:r>
@@ -8630,10 +8528,10 @@
           <w:position w:val="-52"/>
         </w:rPr>
         <w:object w:dxaOrig="1660" w:dyaOrig="1160">
-          <v:shape id="_x0000_i1035" type="#_x0000_t75" style="width:82.75pt;height:58.05pt" o:ole="">
+          <v:shape id="_x0000_i1035" type="#_x0000_t75" style="width:82.5pt;height:57.75pt" o:ole="">
             <v:imagedata r:id="rId28" o:title=""/>
           </v:shape>
-          <o:OLEObject Type="Embed" ProgID="Equation.DSMT4" ShapeID="_x0000_i1035" DrawAspect="Content" ObjectID="_1614512106" r:id="rId29"/>
+          <o:OLEObject Type="Embed" ProgID="Equation.DSMT4" ShapeID="_x0000_i1035" DrawAspect="Content" ObjectID="_1638108570" r:id="rId29"/>
         </w:object>
       </w:r>
       <w:r>
@@ -8651,10 +8549,10 @@
           <w:szCs w:val="24"/>
         </w:rPr>
         <w:object w:dxaOrig="7300" w:dyaOrig="1359">
-          <v:shape id="_x0000_i1036" type="#_x0000_t75" style="width:367pt;height:68.8pt" o:ole="">
+          <v:shape id="_x0000_i1036" type="#_x0000_t75" style="width:366.75pt;height:69pt" o:ole="">
             <v:imagedata r:id="rId30" o:title=""/>
           </v:shape>
-          <o:OLEObject Type="Embed" ProgID="Equation.DSMT4" ShapeID="_x0000_i1036" DrawAspect="Content" ObjectID="_1614512107" r:id="rId31"/>
+          <o:OLEObject Type="Embed" ProgID="Equation.DSMT4" ShapeID="_x0000_i1036" DrawAspect="Content" ObjectID="_1638108571" r:id="rId31"/>
         </w:object>
       </w:r>
       <w:r>
@@ -8681,10 +8579,10 @@
       </w:pPr>
       <w:r>
         <w:object w:dxaOrig="9285" w:dyaOrig="1726">
-          <v:shape id="_x0000_i1037" type="#_x0000_t75" style="width:463.15pt;height:85.95pt" o:ole="">
+          <v:shape id="_x0000_i1037" type="#_x0000_t75" style="width:463.5pt;height:86.25pt" o:ole="">
             <v:imagedata r:id="rId32" o:title=""/>
           </v:shape>
-          <o:OLEObject Type="Embed" ProgID="Visio.Drawing.15" ShapeID="_x0000_i1037" DrawAspect="Content" ObjectID="_1614512108" r:id="rId33"/>
+          <o:OLEObject Type="Embed" ProgID="Visio.Drawing.15" ShapeID="_x0000_i1037" DrawAspect="Content" ObjectID="_1638108572" r:id="rId33"/>
         </w:object>
       </w:r>
     </w:p>
@@ -8693,7 +8591,7 @@
       <w:pPr>
         <w:pStyle w:val="Heading1"/>
       </w:pPr>
-      <w:bookmarkStart w:id="7" w:name="_Toc518998540"/>
+      <w:bookmarkStart w:id="6" w:name="_Toc518998540"/>
       <w:r>
         <w:lastRenderedPageBreak/>
         <w:t>VSC Inverter - r</w:t>
@@ -8713,7 +8611,7 @@
       <w:r>
         <w:t>ontroller</w:t>
       </w:r>
-      <w:bookmarkEnd w:id="7"/>
+      <w:bookmarkEnd w:id="6"/>
     </w:p>
     <w:p>
       <w:pPr>
@@ -9629,21 +9527,7 @@
               <w:rPr>
                 <w:szCs w:val="24"/>
               </w:rPr>
-              <w:t>VAR (</w:t>
-            </w:r>
-            <w:proofErr w:type="spellStart"/>
-            <w:r>
-              <w:rPr>
-                <w:szCs w:val="24"/>
-              </w:rPr>
-              <w:t>p.u</w:t>
-            </w:r>
-            <w:proofErr w:type="spellEnd"/>
-            <w:r>
-              <w:rPr>
-                <w:szCs w:val="24"/>
-              </w:rPr>
-              <w:t>.)</w:t>
+              <w:t>VAR (p.u.)</w:t>
             </w:r>
           </w:p>
         </w:tc>
@@ -9776,21 +9660,7 @@
               <w:rPr>
                 <w:szCs w:val="24"/>
               </w:rPr>
-              <w:t>VAR (</w:t>
-            </w:r>
-            <w:proofErr w:type="spellStart"/>
-            <w:r>
-              <w:rPr>
-                <w:szCs w:val="24"/>
-              </w:rPr>
-              <w:t>p.u</w:t>
-            </w:r>
-            <w:proofErr w:type="spellEnd"/>
-            <w:r>
-              <w:rPr>
-                <w:szCs w:val="24"/>
-              </w:rPr>
-              <w:t>.)</w:t>
+              <w:t>VAR (p.u.)</w:t>
             </w:r>
           </w:p>
         </w:tc>
@@ -9831,10 +9701,10 @@
           <w:position w:val="-14"/>
         </w:rPr>
         <w:object w:dxaOrig="1740" w:dyaOrig="400">
-          <v:shape id="_x0000_i1038" type="#_x0000_t75" style="width:87.05pt;height:20.4pt" o:ole="">
+          <v:shape id="_x0000_i1038" type="#_x0000_t75" style="width:87pt;height:20.25pt" o:ole="">
             <v:imagedata r:id="rId34" o:title=""/>
           </v:shape>
-          <o:OLEObject Type="Embed" ProgID="Equation.DSMT4" ShapeID="_x0000_i1038" DrawAspect="Content" ObjectID="_1614512109" r:id="rId35"/>
+          <o:OLEObject Type="Embed" ProgID="Equation.DSMT4" ShapeID="_x0000_i1038" DrawAspect="Content" ObjectID="_1638108573" r:id="rId35"/>
         </w:object>
       </w:r>
       <w:r>
@@ -9853,10 +9723,10 @@
           <w:position w:val="-14"/>
         </w:rPr>
         <w:object w:dxaOrig="1660" w:dyaOrig="560">
-          <v:shape id="_x0000_i1039" type="#_x0000_t75" style="width:82.75pt;height:28.5pt" o:ole="">
+          <v:shape id="_x0000_i1039" type="#_x0000_t75" style="width:82.5pt;height:28.5pt" o:ole="">
             <v:imagedata r:id="rId36" o:title=""/>
           </v:shape>
-          <o:OLEObject Type="Embed" ProgID="Equation.DSMT4" ShapeID="_x0000_i1039" DrawAspect="Content" ObjectID="_1614512110" r:id="rId37"/>
+          <o:OLEObject Type="Embed" ProgID="Equation.DSMT4" ShapeID="_x0000_i1039" DrawAspect="Content" ObjectID="_1638108574" r:id="rId37"/>
         </w:object>
       </w:r>
       <w:r>
@@ -9867,10 +9737,10 @@
           <w:position w:val="-14"/>
         </w:rPr>
         <w:object w:dxaOrig="1579" w:dyaOrig="560">
-          <v:shape id="_x0000_i1040" type="#_x0000_t75" style="width:78.45pt;height:27.95pt" o:ole="">
+          <v:shape id="_x0000_i1040" type="#_x0000_t75" style="width:78.75pt;height:27.75pt" o:ole="">
             <v:imagedata r:id="rId38" o:title=""/>
           </v:shape>
-          <o:OLEObject Type="Embed" ProgID="Equation.DSMT4" ShapeID="_x0000_i1040" DrawAspect="Content" ObjectID="_1614512111" r:id="rId39"/>
+          <o:OLEObject Type="Embed" ProgID="Equation.DSMT4" ShapeID="_x0000_i1040" DrawAspect="Content" ObjectID="_1638108575" r:id="rId39"/>
         </w:object>
       </w:r>
       <w:r>
@@ -9888,10 +9758,10 @@
           <w:szCs w:val="24"/>
         </w:rPr>
         <w:object w:dxaOrig="7660" w:dyaOrig="999">
-          <v:shape id="_x0000_i1041" type="#_x0000_t75" style="width:384.2pt;height:51.05pt" o:ole="">
+          <v:shape id="_x0000_i1041" type="#_x0000_t75" style="width:384pt;height:51pt" o:ole="">
             <v:imagedata r:id="rId40" o:title=""/>
           </v:shape>
-          <o:OLEObject Type="Embed" ProgID="Equation.DSMT4" ShapeID="_x0000_i1041" DrawAspect="Content" ObjectID="_1614512112" r:id="rId41"/>
+          <o:OLEObject Type="Embed" ProgID="Equation.DSMT4" ShapeID="_x0000_i1041" DrawAspect="Content" ObjectID="_1638108576" r:id="rId41"/>
         </w:object>
       </w:r>
       <w:r>
@@ -9918,10 +9788,10 @@
       </w:pPr>
       <w:r>
         <w:object w:dxaOrig="9285" w:dyaOrig="1726">
-          <v:shape id="_x0000_i1042" type="#_x0000_t75" style="width:463.15pt;height:85.95pt" o:ole="">
+          <v:shape id="_x0000_i1042" type="#_x0000_t75" style="width:463.5pt;height:86.25pt" o:ole="">
             <v:imagedata r:id="rId42" o:title=""/>
           </v:shape>
-          <o:OLEObject Type="Embed" ProgID="Visio.Drawing.15" ShapeID="_x0000_i1042" DrawAspect="Content" ObjectID="_1614512113" r:id="rId43"/>
+          <o:OLEObject Type="Embed" ProgID="Visio.Drawing.15" ShapeID="_x0000_i1042" DrawAspect="Content" ObjectID="_1638108577" r:id="rId43"/>
         </w:object>
       </w:r>
     </w:p>
@@ -9937,7 +9807,7 @@
       <w:pPr>
         <w:pStyle w:val="Heading1"/>
       </w:pPr>
-      <w:bookmarkStart w:id="8" w:name="_Toc518998541"/>
+      <w:bookmarkStart w:id="7" w:name="_Toc518998541"/>
       <w:r>
         <w:lastRenderedPageBreak/>
         <w:t xml:space="preserve">VSC </w:t>
@@ -9963,7 +9833,7 @@
       <w:r>
         <w:t>ontroller</w:t>
       </w:r>
-      <w:bookmarkEnd w:id="8"/>
+      <w:bookmarkEnd w:id="7"/>
     </w:p>
     <w:p>
       <w:pPr>
@@ -10946,21 +10816,7 @@
               <w:rPr>
                 <w:szCs w:val="24"/>
               </w:rPr>
-              <w:t>A (</w:t>
-            </w:r>
-            <w:proofErr w:type="spellStart"/>
-            <w:r>
-              <w:rPr>
-                <w:szCs w:val="24"/>
-              </w:rPr>
-              <w:t>p.u</w:t>
-            </w:r>
-            <w:proofErr w:type="spellEnd"/>
-            <w:r>
-              <w:rPr>
-                <w:szCs w:val="24"/>
-              </w:rPr>
-              <w:t>.)</w:t>
+              <w:t>A (p.u.)</w:t>
             </w:r>
           </w:p>
         </w:tc>
@@ -11080,21 +10936,7 @@
               <w:rPr>
                 <w:szCs w:val="24"/>
               </w:rPr>
-              <w:t>A (</w:t>
-            </w:r>
-            <w:proofErr w:type="spellStart"/>
-            <w:r>
-              <w:rPr>
-                <w:szCs w:val="24"/>
-              </w:rPr>
-              <w:t>p.u</w:t>
-            </w:r>
-            <w:proofErr w:type="spellEnd"/>
-            <w:r>
-              <w:rPr>
-                <w:szCs w:val="24"/>
-              </w:rPr>
-              <w:t>.)</w:t>
+              <w:t>A (p.u.)</w:t>
             </w:r>
           </w:p>
         </w:tc>
@@ -11255,21 +11097,7 @@
               <w:rPr>
                 <w:szCs w:val="24"/>
               </w:rPr>
-              <w:t>A (</w:t>
-            </w:r>
-            <w:proofErr w:type="spellStart"/>
-            <w:r>
-              <w:rPr>
-                <w:szCs w:val="24"/>
-              </w:rPr>
-              <w:t>p.u</w:t>
-            </w:r>
-            <w:proofErr w:type="spellEnd"/>
-            <w:r>
-              <w:rPr>
-                <w:szCs w:val="24"/>
-              </w:rPr>
-              <w:t>.)</w:t>
+              <w:t>A (p.u.)</w:t>
             </w:r>
           </w:p>
         </w:tc>
@@ -11307,10 +11135,10 @@
           <w:position w:val="-32"/>
         </w:rPr>
         <w:object w:dxaOrig="2460" w:dyaOrig="760">
-          <v:shape id="_x0000_i1043" type="#_x0000_t75" style="width:123.05pt;height:39.2pt" o:ole="">
+          <v:shape id="_x0000_i1043" type="#_x0000_t75" style="width:123pt;height:39pt" o:ole="">
             <v:imagedata r:id="rId44" o:title=""/>
           </v:shape>
-          <o:OLEObject Type="Embed" ProgID="Equation.DSMT4" ShapeID="_x0000_i1043" DrawAspect="Content" ObjectID="_1614512114" r:id="rId45"/>
+          <o:OLEObject Type="Embed" ProgID="Equation.DSMT4" ShapeID="_x0000_i1043" DrawAspect="Content" ObjectID="_1638108578" r:id="rId45"/>
         </w:object>
       </w:r>
       <w:r>
@@ -11329,10 +11157,10 @@
           <w:position w:val="-80"/>
         </w:rPr>
         <w:object w:dxaOrig="6560" w:dyaOrig="1719">
-          <v:shape id="_x0000_i1044" type="#_x0000_t75" style="width:327.2pt;height:87.6pt" o:ole="">
+          <v:shape id="_x0000_i1044" type="#_x0000_t75" style="width:327pt;height:87.75pt" o:ole="">
             <v:imagedata r:id="rId46" o:title=""/>
           </v:shape>
-          <o:OLEObject Type="Embed" ProgID="Equation.DSMT4" ShapeID="_x0000_i1044" DrawAspect="Content" ObjectID="_1614512115" r:id="rId47"/>
+          <o:OLEObject Type="Embed" ProgID="Equation.DSMT4" ShapeID="_x0000_i1044" DrawAspect="Content" ObjectID="_1638108579" r:id="rId47"/>
         </w:object>
       </w:r>
       <w:r>
@@ -11350,10 +11178,10 @@
           <w:szCs w:val="24"/>
         </w:rPr>
         <w:object w:dxaOrig="9139" w:dyaOrig="3080">
-          <v:shape id="_x0000_i1069" type="#_x0000_t75" style="width:455.1pt;height:153.65pt" o:ole="">
+          <v:shape id="_x0000_i1045" type="#_x0000_t75" style="width:455.25pt;height:153.75pt" o:ole="">
             <v:imagedata r:id="rId48" o:title=""/>
           </v:shape>
-          <o:OLEObject Type="Embed" ProgID="Equation.DSMT4" ShapeID="_x0000_i1069" DrawAspect="Content" ObjectID="_1614512116" r:id="rId49"/>
+          <o:OLEObject Type="Embed" ProgID="Equation.DSMT4" ShapeID="_x0000_i1045" DrawAspect="Content" ObjectID="_1638108580" r:id="rId49"/>
         </w:object>
       </w:r>
       <w:r>
@@ -11374,10 +11202,10 @@
       </w:pPr>
       <w:r>
         <w:object w:dxaOrig="9466" w:dyaOrig="1726">
-          <v:shape id="_x0000_i1046" type="#_x0000_t75" style="width:466.95pt;height:85.45pt" o:ole="">
+          <v:shape id="_x0000_i1046" type="#_x0000_t75" style="width:467.25pt;height:85.5pt" o:ole="">
             <v:imagedata r:id="rId50" o:title=""/>
           </v:shape>
-          <o:OLEObject Type="Embed" ProgID="Visio.Drawing.15" ShapeID="_x0000_i1046" DrawAspect="Content" ObjectID="_1614512117" r:id="rId51"/>
+          <o:OLEObject Type="Embed" ProgID="Visio.Drawing.15" ShapeID="_x0000_i1046" DrawAspect="Content" ObjectID="_1638108581" r:id="rId51"/>
         </w:object>
       </w:r>
     </w:p>
@@ -11393,7 +11221,7 @@
       <w:pPr>
         <w:pStyle w:val="Heading1"/>
       </w:pPr>
-      <w:bookmarkStart w:id="9" w:name="_Toc518998542"/>
+      <w:bookmarkStart w:id="8" w:name="_Toc518998542"/>
       <w:r>
         <w:lastRenderedPageBreak/>
         <w:t>Grid</w:t>
@@ -11413,7 +11241,7 @@
       <w:r>
         <w:t xml:space="preserve"> - voltage</w:t>
       </w:r>
-      <w:bookmarkEnd w:id="9"/>
+      <w:bookmarkEnd w:id="8"/>
     </w:p>
     <w:p>
       <w:pPr>
@@ -11840,21 +11668,7 @@
               <w:rPr>
                 <w:szCs w:val="24"/>
               </w:rPr>
-              <w:t>V (</w:t>
-            </w:r>
-            <w:proofErr w:type="spellStart"/>
-            <w:r>
-              <w:rPr>
-                <w:szCs w:val="24"/>
-              </w:rPr>
-              <w:t>p.u</w:t>
-            </w:r>
-            <w:proofErr w:type="spellEnd"/>
-            <w:r>
-              <w:rPr>
-                <w:szCs w:val="24"/>
-              </w:rPr>
-              <w:t>.)</w:t>
+              <w:t>V (p.u.)</w:t>
             </w:r>
           </w:p>
         </w:tc>
@@ -11964,21 +11778,7 @@
               <w:rPr>
                 <w:szCs w:val="24"/>
               </w:rPr>
-              <w:t>V (</w:t>
-            </w:r>
-            <w:proofErr w:type="spellStart"/>
-            <w:r>
-              <w:rPr>
-                <w:szCs w:val="24"/>
-              </w:rPr>
-              <w:t>p.u</w:t>
-            </w:r>
-            <w:proofErr w:type="spellEnd"/>
-            <w:r>
-              <w:rPr>
-                <w:szCs w:val="24"/>
-              </w:rPr>
-              <w:t>.)</w:t>
+              <w:t>V (p.u.)</w:t>
             </w:r>
           </w:p>
         </w:tc>
@@ -12216,21 +12016,7 @@
               <w:rPr>
                 <w:szCs w:val="24"/>
               </w:rPr>
-              <w:t>V (</w:t>
-            </w:r>
-            <w:proofErr w:type="spellStart"/>
-            <w:r>
-              <w:rPr>
-                <w:szCs w:val="24"/>
-              </w:rPr>
-              <w:t>p.u</w:t>
-            </w:r>
-            <w:proofErr w:type="spellEnd"/>
-            <w:r>
-              <w:rPr>
-                <w:szCs w:val="24"/>
-              </w:rPr>
-              <w:t>.)</w:t>
+              <w:t>V (p.u.)</w:t>
             </w:r>
           </w:p>
         </w:tc>
@@ -12421,10 +12207,10 @@
           <w:position w:val="-66"/>
         </w:rPr>
         <w:object w:dxaOrig="4300" w:dyaOrig="1440">
-          <v:shape id="_x0000_i1047" type="#_x0000_t75" style="width:215.45pt;height:72.55pt" o:ole="">
+          <v:shape id="_x0000_i1047" type="#_x0000_t75" style="width:215.25pt;height:72.75pt" o:ole="">
             <v:imagedata r:id="rId52" o:title=""/>
           </v:shape>
-          <o:OLEObject Type="Embed" ProgID="Equation.DSMT4" ShapeID="_x0000_i1047" DrawAspect="Content" ObjectID="_1614512118" r:id="rId53"/>
+          <o:OLEObject Type="Embed" ProgID="Equation.DSMT4" ShapeID="_x0000_i1047" DrawAspect="Content" ObjectID="_1638108582" r:id="rId53"/>
         </w:object>
       </w:r>
       <w:r>
@@ -12448,10 +12234,10 @@
     <w:p>
       <w:r>
         <w:object w:dxaOrig="9285" w:dyaOrig="1725">
-          <v:shape id="_x0000_i1048" type="#_x0000_t75" style="width:463.15pt;height:86.5pt" o:ole="">
+          <v:shape id="_x0000_i1048" type="#_x0000_t75" style="width:463.5pt;height:86.25pt" o:ole="">
             <v:imagedata r:id="rId54" o:title=""/>
           </v:shape>
-          <o:OLEObject Type="Embed" ProgID="Visio.Drawing.15" ShapeID="_x0000_i1048" DrawAspect="Content" ObjectID="_1614512119" r:id="rId55"/>
+          <o:OLEObject Type="Embed" ProgID="Visio.Drawing.15" ShapeID="_x0000_i1048" DrawAspect="Content" ObjectID="_1638108583" r:id="rId55"/>
         </w:object>
       </w:r>
     </w:p>
@@ -12467,7 +12253,7 @@
       <w:pPr>
         <w:pStyle w:val="Heading1"/>
       </w:pPr>
-      <w:bookmarkStart w:id="10" w:name="_Toc518998543"/>
+      <w:bookmarkStart w:id="9" w:name="_Toc518998543"/>
       <w:r>
         <w:lastRenderedPageBreak/>
         <w:t xml:space="preserve">Inverter </w:t>
@@ -12487,7 +12273,7 @@
       <w:r>
         <w:t>oltage</w:t>
       </w:r>
-      <w:bookmarkEnd w:id="10"/>
+      <w:bookmarkEnd w:id="9"/>
     </w:p>
     <w:p>
       <w:pPr>
@@ -12853,10 +12639,10 @@
           <w:position w:val="-28"/>
         </w:rPr>
         <w:object w:dxaOrig="1939" w:dyaOrig="680">
-          <v:shape id="_x0000_i1071" type="#_x0000_t75" style="width:98.35pt;height:34.4pt" o:ole="">
+          <v:shape id="_x0000_i1049" type="#_x0000_t75" style="width:98.25pt;height:34.5pt" o:ole="">
             <v:imagedata r:id="rId56" o:title=""/>
           </v:shape>
-          <o:OLEObject Type="Embed" ProgID="Equation.DSMT4" ShapeID="_x0000_i1071" DrawAspect="Content" ObjectID="_1614512120" r:id="rId57"/>
+          <o:OLEObject Type="Embed" ProgID="Equation.DSMT4" ShapeID="_x0000_i1049" DrawAspect="Content" ObjectID="_1638108584" r:id="rId57"/>
         </w:object>
       </w:r>
       <w:r>
@@ -12874,10 +12660,10 @@
     <w:p>
       <w:r>
         <w:object w:dxaOrig="9285" w:dyaOrig="1725">
-          <v:shape id="_x0000_i1050" type="#_x0000_t75" style="width:463.15pt;height:86.5pt" o:ole="">
+          <v:shape id="_x0000_i1050" type="#_x0000_t75" style="width:463.5pt;height:86.25pt" o:ole="">
             <v:imagedata r:id="rId58" o:title=""/>
           </v:shape>
-          <o:OLEObject Type="Embed" ProgID="Visio.Drawing.15" ShapeID="_x0000_i1050" DrawAspect="Content" ObjectID="_1614512121" r:id="rId59"/>
+          <o:OLEObject Type="Embed" ProgID="Visio.Drawing.15" ShapeID="_x0000_i1050" DrawAspect="Content" ObjectID="_1638108585" r:id="rId59"/>
         </w:object>
       </w:r>
     </w:p>
@@ -12896,7 +12682,7 @@
       <w:pPr>
         <w:pStyle w:val="Heading1"/>
       </w:pPr>
-      <w:bookmarkStart w:id="11" w:name="_Toc518998544"/>
+      <w:bookmarkStart w:id="10" w:name="_Toc518998544"/>
       <w:r>
         <w:lastRenderedPageBreak/>
         <w:t>PCC</w:t>
@@ -12922,7 +12708,7 @@
       <w:r>
         <w:t>oltage</w:t>
       </w:r>
-      <w:bookmarkEnd w:id="11"/>
+      <w:bookmarkEnd w:id="10"/>
     </w:p>
     <w:p>
       <w:pPr>
@@ -13134,21 +12920,7 @@
               <w:rPr>
                 <w:szCs w:val="24"/>
               </w:rPr>
-              <w:t>Ohm (</w:t>
-            </w:r>
-            <w:proofErr w:type="spellStart"/>
-            <w:r>
-              <w:rPr>
-                <w:szCs w:val="24"/>
-              </w:rPr>
-              <w:t>p.u</w:t>
-            </w:r>
-            <w:proofErr w:type="spellEnd"/>
-            <w:r>
-              <w:rPr>
-                <w:szCs w:val="24"/>
-              </w:rPr>
-              <w:t>.)</w:t>
+              <w:t>Ohm (p.u.)</w:t>
             </w:r>
           </w:p>
         </w:tc>
@@ -13264,21 +13036,7 @@
               <w:rPr>
                 <w:szCs w:val="24"/>
               </w:rPr>
-              <w:t>Ohm (</w:t>
-            </w:r>
-            <w:proofErr w:type="spellStart"/>
-            <w:r>
-              <w:rPr>
-                <w:szCs w:val="24"/>
-              </w:rPr>
-              <w:t>p.u</w:t>
-            </w:r>
-            <w:proofErr w:type="spellEnd"/>
-            <w:r>
-              <w:rPr>
-                <w:szCs w:val="24"/>
-              </w:rPr>
-              <w:t>.)</w:t>
+              <w:t>Ohm (p.u.)</w:t>
             </w:r>
           </w:p>
         </w:tc>
@@ -13590,21 +13348,7 @@
               <w:rPr>
                 <w:szCs w:val="24"/>
               </w:rPr>
-              <w:t>A (</w:t>
-            </w:r>
-            <w:proofErr w:type="spellStart"/>
-            <w:r>
-              <w:rPr>
-                <w:szCs w:val="24"/>
-              </w:rPr>
-              <w:t>p.u</w:t>
-            </w:r>
-            <w:proofErr w:type="spellEnd"/>
-            <w:r>
-              <w:rPr>
-                <w:szCs w:val="24"/>
-              </w:rPr>
-              <w:t>.)</w:t>
+              <w:t>A (p.u.)</w:t>
             </w:r>
           </w:p>
         </w:tc>
@@ -13758,10 +13502,10 @@
           <w:position w:val="-24"/>
         </w:rPr>
         <w:object w:dxaOrig="3460" w:dyaOrig="999">
-          <v:shape id="_x0000_i1051" type="#_x0000_t75" style="width:174.65pt;height:50.5pt" o:ole="">
+          <v:shape id="_x0000_i1051" type="#_x0000_t75" style="width:174.75pt;height:50.25pt" o:ole="">
             <v:imagedata r:id="rId60" o:title=""/>
           </v:shape>
-          <o:OLEObject Type="Embed" ProgID="Equation.DSMT4" ShapeID="_x0000_i1051" DrawAspect="Content" ObjectID="_1614512122" r:id="rId61"/>
+          <o:OLEObject Type="Embed" ProgID="Equation.DSMT4" ShapeID="_x0000_i1051" DrawAspect="Content" ObjectID="_1638108586" r:id="rId61"/>
         </w:object>
       </w:r>
       <w:r>
@@ -13787,6 +13531,563 @@
       <w:pPr>
         <w:pStyle w:val="Equations"/>
       </w:pPr>
+      <w:r>
+        <w:rPr>
+          <w:rFonts w:ascii="Consolas" w:hAnsi="Consolas"/>
+          <w:color w:val="24292E"/>
+          <w:sz w:val="18"/>
+          <w:szCs w:val="18"/>
+          <w:shd w:val="clear" w:color="auto" w:fill="FFFFFF"/>
+        </w:rPr>
+        <w:t>val</w:t>
+      </w:r>
+      <w:r>
+        <w:rPr>
+          <w:rStyle w:val="pl-k"/>
+          <w:rFonts w:ascii="Consolas" w:hAnsi="Consolas"/>
+          <w:color w:val="D73A49"/>
+          <w:sz w:val="18"/>
+          <w:szCs w:val="18"/>
+          <w:shd w:val="clear" w:color="auto" w:fill="FFFFFF"/>
+        </w:rPr>
+        <w:t>=</w:t>
+      </w:r>
+      <w:r>
+        <w:rPr>
+          <w:rFonts w:ascii="Consolas" w:hAnsi="Consolas"/>
+          <w:color w:val="24292E"/>
+          <w:sz w:val="18"/>
+          <w:szCs w:val="18"/>
+          <w:shd w:val="clear" w:color="auto" w:fill="FFFFFF"/>
+        </w:rPr>
+        <w:t>((</w:t>
+      </w:r>
+      <w:r>
+        <w:rPr>
+          <w:rStyle w:val="pl-c1"/>
+          <w:rFonts w:ascii="Consolas" w:hAnsi="Consolas"/>
+          <w:color w:val="005CC5"/>
+          <w:sz w:val="18"/>
+          <w:szCs w:val="18"/>
+          <w:shd w:val="clear" w:color="auto" w:fill="FFFFFF"/>
+        </w:rPr>
+        <w:t>self</w:t>
+      </w:r>
+      <w:r>
+        <w:rPr>
+          <w:rFonts w:ascii="Consolas" w:hAnsi="Consolas"/>
+          <w:color w:val="24292E"/>
+          <w:sz w:val="18"/>
+          <w:szCs w:val="18"/>
+          <w:shd w:val="clear" w:color="auto" w:fill="FFFFFF"/>
+        </w:rPr>
+        <w:t>.grid_model.vag</w:t>
+      </w:r>
+      <w:r>
+        <w:rPr>
+          <w:rStyle w:val="pl-k"/>
+          <w:rFonts w:ascii="Consolas" w:hAnsi="Consolas"/>
+          <w:color w:val="D73A49"/>
+          <w:sz w:val="18"/>
+          <w:szCs w:val="18"/>
+          <w:shd w:val="clear" w:color="auto" w:fill="FFFFFF"/>
+        </w:rPr>
+        <w:t>+</w:t>
+      </w:r>
+      <w:r>
+        <w:rPr>
+          <w:rFonts w:ascii="Consolas" w:hAnsi="Consolas"/>
+          <w:color w:val="24292E"/>
+          <w:sz w:val="18"/>
+          <w:szCs w:val="18"/>
+          <w:shd w:val="clear" w:color="auto" w:fill="FFFFFF"/>
+        </w:rPr>
+        <w:t>(</w:t>
+      </w:r>
+      <w:r>
+        <w:rPr>
+          <w:rStyle w:val="pl-c1"/>
+          <w:rFonts w:ascii="Consolas" w:hAnsi="Consolas"/>
+          <w:color w:val="005CC5"/>
+          <w:sz w:val="18"/>
+          <w:szCs w:val="18"/>
+          <w:shd w:val="clear" w:color="auto" w:fill="FFFFFF"/>
+        </w:rPr>
+        <w:t>self</w:t>
+      </w:r>
+      <w:r>
+        <w:rPr>
+          <w:rFonts w:ascii="Consolas" w:hAnsi="Consolas"/>
+          <w:color w:val="24292E"/>
+          <w:sz w:val="18"/>
+          <w:szCs w:val="18"/>
+          <w:shd w:val="clear" w:color="auto" w:fill="FFFFFF"/>
+        </w:rPr>
+        <w:t>.ia</w:t>
+      </w:r>
+      <w:r>
+        <w:rPr>
+          <w:rStyle w:val="pl-k"/>
+          <w:rFonts w:ascii="Consolas" w:hAnsi="Consolas"/>
+          <w:color w:val="D73A49"/>
+          <w:sz w:val="18"/>
+          <w:szCs w:val="18"/>
+          <w:shd w:val="clear" w:color="auto" w:fill="FFFFFF"/>
+        </w:rPr>
+        <w:t>/</w:t>
+      </w:r>
+      <w:r>
+        <w:rPr>
+          <w:rStyle w:val="pl-c1"/>
+          <w:rFonts w:ascii="Consolas" w:hAnsi="Consolas"/>
+          <w:color w:val="005CC5"/>
+          <w:sz w:val="18"/>
+          <w:szCs w:val="18"/>
+          <w:shd w:val="clear" w:color="auto" w:fill="FFFFFF"/>
+        </w:rPr>
+        <w:t>self</w:t>
+      </w:r>
+      <w:r>
+        <w:rPr>
+          <w:rFonts w:ascii="Consolas" w:hAnsi="Consolas"/>
+          <w:color w:val="24292E"/>
+          <w:sz w:val="18"/>
+          <w:szCs w:val="18"/>
+          <w:shd w:val="clear" w:color="auto" w:fill="FFFFFF"/>
+        </w:rPr>
+        <w:t>.a)</w:t>
+      </w:r>
+      <w:r>
+        <w:rPr>
+          <w:rStyle w:val="pl-k"/>
+          <w:rFonts w:ascii="Consolas" w:hAnsi="Consolas"/>
+          <w:color w:val="D73A49"/>
+          <w:sz w:val="18"/>
+          <w:szCs w:val="18"/>
+          <w:shd w:val="clear" w:color="auto" w:fill="FFFFFF"/>
+        </w:rPr>
+        <w:t>*</w:t>
+      </w:r>
+      <w:r>
+        <w:rPr>
+          <w:rStyle w:val="pl-c1"/>
+          <w:rFonts w:ascii="Consolas" w:hAnsi="Consolas"/>
+          <w:color w:val="005CC5"/>
+          <w:sz w:val="18"/>
+          <w:szCs w:val="18"/>
+          <w:shd w:val="clear" w:color="auto" w:fill="FFFFFF"/>
+        </w:rPr>
+        <w:t>self</w:t>
+      </w:r>
+      <w:r>
+        <w:rPr>
+          <w:rFonts w:ascii="Consolas" w:hAnsi="Consolas"/>
+          <w:color w:val="24292E"/>
+          <w:sz w:val="18"/>
+          <w:szCs w:val="18"/>
+          <w:shd w:val="clear" w:color="auto" w:fill="FFFFFF"/>
+        </w:rPr>
+        <w:t>.grid_model.Z2)</w:t>
+      </w:r>
+      <w:r>
+        <w:rPr>
+          <w:rStyle w:val="pl-k"/>
+          <w:rFonts w:ascii="Consolas" w:hAnsi="Consolas"/>
+          <w:color w:val="D73A49"/>
+          <w:sz w:val="18"/>
+          <w:szCs w:val="18"/>
+          <w:shd w:val="clear" w:color="auto" w:fill="FFFFFF"/>
+        </w:rPr>
+        <w:t>/</w:t>
+      </w:r>
+      <w:r>
+        <w:rPr>
+          <w:rFonts w:ascii="Consolas" w:hAnsi="Consolas"/>
+          <w:color w:val="24292E"/>
+          <w:sz w:val="18"/>
+          <w:szCs w:val="18"/>
+          <w:shd w:val="clear" w:color="auto" w:fill="FFFFFF"/>
+        </w:rPr>
+        <w:t>(</w:t>
+      </w:r>
+      <w:r>
+        <w:rPr>
+          <w:rStyle w:val="pl-c1"/>
+          <w:rFonts w:ascii="Consolas" w:hAnsi="Consolas"/>
+          <w:color w:val="005CC5"/>
+          <w:sz w:val="18"/>
+          <w:szCs w:val="18"/>
+          <w:shd w:val="clear" w:color="auto" w:fill="FFFFFF"/>
+        </w:rPr>
+        <w:t>self</w:t>
+      </w:r>
+      <w:r>
+        <w:rPr>
+          <w:rFonts w:ascii="Consolas" w:hAnsi="Consolas"/>
+          <w:color w:val="24292E"/>
+          <w:sz w:val="18"/>
+          <w:szCs w:val="18"/>
+          <w:shd w:val="clear" w:color="auto" w:fill="FFFFFF"/>
+        </w:rPr>
+        <w:t xml:space="preserve">.a) </w:t>
+      </w:r>
+      <w:r>
+        <w:rPr>
+          <w:rStyle w:val="pl-k"/>
+          <w:rFonts w:ascii="Consolas" w:hAnsi="Consolas"/>
+          <w:color w:val="D73A49"/>
+          <w:sz w:val="18"/>
+          <w:szCs w:val="18"/>
+          <w:shd w:val="clear" w:color="auto" w:fill="FFFFFF"/>
+        </w:rPr>
+        <w:t>+</w:t>
+      </w:r>
+      <w:r>
+        <w:rPr>
+          <w:rStyle w:val="pl-c1"/>
+          <w:rFonts w:ascii="Consolas" w:hAnsi="Consolas"/>
+          <w:color w:val="005CC5"/>
+          <w:sz w:val="18"/>
+          <w:szCs w:val="18"/>
+          <w:shd w:val="clear" w:color="auto" w:fill="FFFFFF"/>
+        </w:rPr>
+        <w:t>self</w:t>
+      </w:r>
+      <w:r>
+        <w:rPr>
+          <w:rFonts w:ascii="Consolas" w:hAnsi="Consolas"/>
+          <w:color w:val="24292E"/>
+          <w:sz w:val="18"/>
+          <w:szCs w:val="18"/>
+          <w:shd w:val="clear" w:color="auto" w:fill="FFFFFF"/>
+        </w:rPr>
+        <w:t>.ia</w:t>
+      </w:r>
+      <w:r>
+        <w:rPr>
+          <w:rStyle w:val="pl-k"/>
+          <w:rFonts w:ascii="Consolas" w:hAnsi="Consolas"/>
+          <w:color w:val="D73A49"/>
+          <w:sz w:val="18"/>
+          <w:szCs w:val="18"/>
+          <w:shd w:val="clear" w:color="auto" w:fill="FFFFFF"/>
+        </w:rPr>
+        <w:t>*</w:t>
+      </w:r>
+      <w:r>
+        <w:rPr>
+          <w:rStyle w:val="pl-c1"/>
+          <w:rFonts w:ascii="Consolas" w:hAnsi="Consolas"/>
+          <w:color w:val="005CC5"/>
+          <w:sz w:val="18"/>
+          <w:szCs w:val="18"/>
+          <w:shd w:val="clear" w:color="auto" w:fill="FFFFFF"/>
+        </w:rPr>
+        <w:t>self</w:t>
+      </w:r>
+      <w:r>
+        <w:rPr>
+          <w:rFonts w:ascii="Consolas" w:hAnsi="Consolas"/>
+          <w:color w:val="24292E"/>
+          <w:sz w:val="18"/>
+          <w:szCs w:val="18"/>
+          <w:shd w:val="clear" w:color="auto" w:fill="FFFFFF"/>
+        </w:rPr>
+        <w:t>.Z1)</w:t>
+      </w:r>
+      <w:r>
+        <w:rPr>
+          <w:rStyle w:val="pl-k"/>
+          <w:rFonts w:ascii="Consolas" w:hAnsi="Consolas"/>
+          <w:color w:val="D73A49"/>
+          <w:sz w:val="18"/>
+          <w:szCs w:val="18"/>
+          <w:shd w:val="clear" w:color="auto" w:fill="FFFFFF"/>
+        </w:rPr>
+        <w:t>*</w:t>
+      </w:r>
+      <w:r>
+        <w:rPr>
+          <w:rFonts w:ascii="Consolas" w:hAnsi="Consolas"/>
+          <w:color w:val="24292E"/>
+          <w:sz w:val="18"/>
+          <w:szCs w:val="18"/>
+          <w:shd w:val="clear" w:color="auto" w:fill="FFFFFF"/>
+        </w:rPr>
+        <w:t>((</w:t>
+      </w:r>
+      <w:r>
+        <w:rPr>
+          <w:rStyle w:val="pl-c1"/>
+          <w:rFonts w:ascii="Consolas" w:hAnsi="Consolas"/>
+          <w:color w:val="005CC5"/>
+          <w:sz w:val="18"/>
+          <w:szCs w:val="18"/>
+          <w:shd w:val="clear" w:color="auto" w:fill="FFFFFF"/>
+        </w:rPr>
+        <w:t>self</w:t>
+      </w:r>
+      <w:r>
+        <w:rPr>
+          <w:rFonts w:ascii="Consolas" w:hAnsi="Consolas"/>
+          <w:color w:val="24292E"/>
+          <w:sz w:val="18"/>
+          <w:szCs w:val="18"/>
+          <w:shd w:val="clear" w:color="auto" w:fill="FFFFFF"/>
+        </w:rPr>
+        <w:t>.Zload1</w:t>
+      </w:r>
+      <w:r>
+        <w:rPr>
+          <w:rStyle w:val="pl-k"/>
+          <w:rFonts w:ascii="Consolas" w:hAnsi="Consolas"/>
+          <w:color w:val="D73A49"/>
+          <w:sz w:val="18"/>
+          <w:szCs w:val="18"/>
+          <w:shd w:val="clear" w:color="auto" w:fill="FFFFFF"/>
+        </w:rPr>
+        <w:t>*</w:t>
+      </w:r>
+      <w:r>
+        <w:rPr>
+          <w:rStyle w:val="pl-c1"/>
+          <w:rFonts w:ascii="Consolas" w:hAnsi="Consolas"/>
+          <w:color w:val="005CC5"/>
+          <w:sz w:val="18"/>
+          <w:szCs w:val="18"/>
+          <w:shd w:val="clear" w:color="auto" w:fill="FFFFFF"/>
+        </w:rPr>
+        <w:t>self</w:t>
+      </w:r>
+      <w:r>
+        <w:rPr>
+          <w:rFonts w:ascii="Consolas" w:hAnsi="Consolas"/>
+          <w:color w:val="24292E"/>
+          <w:sz w:val="18"/>
+          <w:szCs w:val="18"/>
+          <w:shd w:val="clear" w:color="auto" w:fill="FFFFFF"/>
+        </w:rPr>
+        <w:t>.a</w:t>
+      </w:r>
+      <w:r>
+        <w:rPr>
+          <w:rStyle w:val="pl-k"/>
+          <w:rFonts w:ascii="Consolas" w:hAnsi="Consolas"/>
+          <w:color w:val="D73A49"/>
+          <w:sz w:val="18"/>
+          <w:szCs w:val="18"/>
+          <w:shd w:val="clear" w:color="auto" w:fill="FFFFFF"/>
+        </w:rPr>
+        <w:t>*</w:t>
+      </w:r>
+      <w:r>
+        <w:rPr>
+          <w:rStyle w:val="pl-c1"/>
+          <w:rFonts w:ascii="Consolas" w:hAnsi="Consolas"/>
+          <w:color w:val="005CC5"/>
+          <w:sz w:val="18"/>
+          <w:szCs w:val="18"/>
+          <w:shd w:val="clear" w:color="auto" w:fill="FFFFFF"/>
+        </w:rPr>
+        <w:t>self</w:t>
+      </w:r>
+      <w:r>
+        <w:rPr>
+          <w:rFonts w:ascii="Consolas" w:hAnsi="Consolas"/>
+          <w:color w:val="24292E"/>
+          <w:sz w:val="18"/>
+          <w:szCs w:val="18"/>
+          <w:shd w:val="clear" w:color="auto" w:fill="FFFFFF"/>
+        </w:rPr>
+        <w:t>.a)</w:t>
+      </w:r>
+      <w:r>
+        <w:rPr>
+          <w:rStyle w:val="pl-k"/>
+          <w:rFonts w:ascii="Consolas" w:hAnsi="Consolas"/>
+          <w:color w:val="D73A49"/>
+          <w:sz w:val="18"/>
+          <w:szCs w:val="18"/>
+          <w:shd w:val="clear" w:color="auto" w:fill="FFFFFF"/>
+        </w:rPr>
+        <w:t>/</w:t>
+      </w:r>
+      <w:r>
+        <w:rPr>
+          <w:rFonts w:ascii="Consolas" w:hAnsi="Consolas"/>
+          <w:color w:val="24292E"/>
+          <w:sz w:val="18"/>
+          <w:szCs w:val="18"/>
+          <w:shd w:val="clear" w:color="auto" w:fill="FFFFFF"/>
+        </w:rPr>
+        <w:t>((</w:t>
+      </w:r>
+      <w:r>
+        <w:rPr>
+          <w:rStyle w:val="pl-c1"/>
+          <w:rFonts w:ascii="Consolas" w:hAnsi="Consolas"/>
+          <w:color w:val="005CC5"/>
+          <w:sz w:val="18"/>
+          <w:szCs w:val="18"/>
+          <w:shd w:val="clear" w:color="auto" w:fill="FFFFFF"/>
+        </w:rPr>
+        <w:t>self</w:t>
+      </w:r>
+      <w:r>
+        <w:rPr>
+          <w:rFonts w:ascii="Consolas" w:hAnsi="Consolas"/>
+          <w:color w:val="24292E"/>
+          <w:sz w:val="18"/>
+          <w:szCs w:val="18"/>
+          <w:shd w:val="clear" w:color="auto" w:fill="FFFFFF"/>
+        </w:rPr>
+        <w:t>.a</w:t>
+      </w:r>
+      <w:r>
+        <w:rPr>
+          <w:rStyle w:val="pl-k"/>
+          <w:rFonts w:ascii="Consolas" w:hAnsi="Consolas"/>
+          <w:color w:val="D73A49"/>
+          <w:sz w:val="18"/>
+          <w:szCs w:val="18"/>
+          <w:shd w:val="clear" w:color="auto" w:fill="FFFFFF"/>
+        </w:rPr>
+        <w:t>*</w:t>
+      </w:r>
+      <w:r>
+        <w:rPr>
+          <w:rStyle w:val="pl-c1"/>
+          <w:rFonts w:ascii="Consolas" w:hAnsi="Consolas"/>
+          <w:color w:val="005CC5"/>
+          <w:sz w:val="18"/>
+          <w:szCs w:val="18"/>
+          <w:shd w:val="clear" w:color="auto" w:fill="FFFFFF"/>
+        </w:rPr>
+        <w:t>self</w:t>
+      </w:r>
+      <w:r>
+        <w:rPr>
+          <w:rFonts w:ascii="Consolas" w:hAnsi="Consolas"/>
+          <w:color w:val="24292E"/>
+          <w:sz w:val="18"/>
+          <w:szCs w:val="18"/>
+          <w:shd w:val="clear" w:color="auto" w:fill="FFFFFF"/>
+        </w:rPr>
+        <w:t>.a</w:t>
+      </w:r>
+      <w:r>
+        <w:rPr>
+          <w:rStyle w:val="pl-k"/>
+          <w:rFonts w:ascii="Consolas" w:hAnsi="Consolas"/>
+          <w:color w:val="D73A49"/>
+          <w:sz w:val="18"/>
+          <w:szCs w:val="18"/>
+          <w:shd w:val="clear" w:color="auto" w:fill="FFFFFF"/>
+        </w:rPr>
+        <w:t>*</w:t>
+      </w:r>
+      <w:r>
+        <w:rPr>
+          <w:rFonts w:ascii="Consolas" w:hAnsi="Consolas"/>
+          <w:color w:val="24292E"/>
+          <w:sz w:val="18"/>
+          <w:szCs w:val="18"/>
+          <w:shd w:val="clear" w:color="auto" w:fill="FFFFFF"/>
+        </w:rPr>
+        <w:t>(</w:t>
+      </w:r>
+      <w:r>
+        <w:rPr>
+          <w:rStyle w:val="pl-c1"/>
+          <w:rFonts w:ascii="Consolas" w:hAnsi="Consolas"/>
+          <w:color w:val="005CC5"/>
+          <w:sz w:val="18"/>
+          <w:szCs w:val="18"/>
+          <w:shd w:val="clear" w:color="auto" w:fill="FFFFFF"/>
+        </w:rPr>
+        <w:t>self</w:t>
+      </w:r>
+      <w:r>
+        <w:rPr>
+          <w:rFonts w:ascii="Consolas" w:hAnsi="Consolas"/>
+          <w:color w:val="24292E"/>
+          <w:sz w:val="18"/>
+          <w:szCs w:val="18"/>
+          <w:shd w:val="clear" w:color="auto" w:fill="FFFFFF"/>
+        </w:rPr>
+        <w:t>.Z1</w:t>
+      </w:r>
+      <w:r>
+        <w:rPr>
+          <w:rStyle w:val="pl-k"/>
+          <w:rFonts w:ascii="Consolas" w:hAnsi="Consolas"/>
+          <w:color w:val="D73A49"/>
+          <w:sz w:val="18"/>
+          <w:szCs w:val="18"/>
+          <w:shd w:val="clear" w:color="auto" w:fill="FFFFFF"/>
+        </w:rPr>
+        <w:t>+</w:t>
+      </w:r>
+      <w:r>
+        <w:rPr>
+          <w:rStyle w:val="pl-c1"/>
+          <w:rFonts w:ascii="Consolas" w:hAnsi="Consolas"/>
+          <w:color w:val="005CC5"/>
+          <w:sz w:val="18"/>
+          <w:szCs w:val="18"/>
+          <w:shd w:val="clear" w:color="auto" w:fill="FFFFFF"/>
+        </w:rPr>
+        <w:t>self</w:t>
+      </w:r>
+      <w:r>
+        <w:rPr>
+          <w:rFonts w:ascii="Consolas" w:hAnsi="Consolas"/>
+          <w:color w:val="24292E"/>
+          <w:sz w:val="18"/>
+          <w:szCs w:val="18"/>
+          <w:shd w:val="clear" w:color="auto" w:fill="FFFFFF"/>
+        </w:rPr>
+        <w:t>.Zload1))</w:t>
+      </w:r>
+      <w:r>
+        <w:rPr>
+          <w:rStyle w:val="pl-k"/>
+          <w:rFonts w:ascii="Consolas" w:hAnsi="Consolas"/>
+          <w:color w:val="D73A49"/>
+          <w:sz w:val="18"/>
+          <w:szCs w:val="18"/>
+          <w:shd w:val="clear" w:color="auto" w:fill="FFFFFF"/>
+        </w:rPr>
+        <w:t>+</w:t>
+      </w:r>
+      <w:r>
+        <w:rPr>
+          <w:rStyle w:val="pl-c1"/>
+          <w:rFonts w:ascii="Consolas" w:hAnsi="Consolas"/>
+          <w:color w:val="005CC5"/>
+          <w:sz w:val="18"/>
+          <w:szCs w:val="18"/>
+          <w:shd w:val="clear" w:color="auto" w:fill="FFFFFF"/>
+        </w:rPr>
+        <w:t>self</w:t>
+      </w:r>
+      <w:r>
+        <w:rPr>
+          <w:rFonts w:ascii="Consolas" w:hAnsi="Consolas"/>
+          <w:color w:val="24292E"/>
+          <w:sz w:val="18"/>
+          <w:szCs w:val="18"/>
+          <w:shd w:val="clear" w:color="auto" w:fill="FFFFFF"/>
+        </w:rPr>
+        <w:t>.grid_model.Z2))</w:t>
+      </w:r>
+      <w:bookmarkStart w:id="11" w:name="_GoBack"/>
+      <w:bookmarkEnd w:id="11"/>
+    </w:p>
+    <w:p>
+      <w:pPr>
+        <w:pStyle w:val="Equations"/>
+      </w:pPr>
     </w:p>
     <w:p>
       <w:pPr>
@@ -13799,10 +14100,10 @@
     <w:p>
       <w:r>
         <w:object w:dxaOrig="9285" w:dyaOrig="1726">
-          <v:shape id="_x0000_i1052" type="#_x0000_t75" style="width:463.15pt;height:85.95pt" o:ole="">
+          <v:shape id="_x0000_i1052" type="#_x0000_t75" style="width:463.5pt;height:86.25pt" o:ole="">
             <v:imagedata r:id="rId62" o:title=""/>
           </v:shape>
-          <o:OLEObject Type="Embed" ProgID="Visio.Drawing.15" ShapeID="_x0000_i1052" DrawAspect="Content" ObjectID="_1614512123" r:id="rId63"/>
+          <o:OLEObject Type="Embed" ProgID="Visio.Drawing.15" ShapeID="_x0000_i1052" DrawAspect="Content" ObjectID="_1638108587" r:id="rId63"/>
         </w:object>
       </w:r>
     </w:p>
@@ -14391,21 +14692,7 @@
               <w:rPr>
                 <w:szCs w:val="24"/>
               </w:rPr>
-              <w:t xml:space="preserve"> (</w:t>
-            </w:r>
-            <w:proofErr w:type="spellStart"/>
-            <w:r>
-              <w:rPr>
-                <w:szCs w:val="24"/>
-              </w:rPr>
-              <w:t>p.u</w:t>
-            </w:r>
-            <w:proofErr w:type="spellEnd"/>
-            <w:r>
-              <w:rPr>
-                <w:szCs w:val="24"/>
-              </w:rPr>
-              <w:t>.)</w:t>
+              <w:t xml:space="preserve"> (p.u.)</w:t>
             </w:r>
           </w:p>
         </w:tc>
@@ -14521,21 +14808,7 @@
               <w:rPr>
                 <w:szCs w:val="24"/>
               </w:rPr>
-              <w:t xml:space="preserve"> (</w:t>
-            </w:r>
-            <w:proofErr w:type="spellStart"/>
-            <w:r>
-              <w:rPr>
-                <w:szCs w:val="24"/>
-              </w:rPr>
-              <w:t>p.u</w:t>
-            </w:r>
-            <w:proofErr w:type="spellEnd"/>
-            <w:r>
-              <w:rPr>
-                <w:szCs w:val="24"/>
-              </w:rPr>
-              <w:t>.)</w:t>
+              <w:t xml:space="preserve"> (p.u.)</w:t>
             </w:r>
           </w:p>
         </w:tc>
@@ -14753,21 +15026,7 @@
               <w:rPr>
                 <w:szCs w:val="24"/>
               </w:rPr>
-              <w:t>V (</w:t>
-            </w:r>
-            <w:proofErr w:type="spellStart"/>
-            <w:r>
-              <w:rPr>
-                <w:szCs w:val="24"/>
-              </w:rPr>
-              <w:t>p.u</w:t>
-            </w:r>
-            <w:proofErr w:type="spellEnd"/>
-            <w:r>
-              <w:rPr>
-                <w:szCs w:val="24"/>
-              </w:rPr>
-              <w:t>.)</w:t>
+              <w:t>V (p.u.)</w:t>
             </w:r>
           </w:p>
         </w:tc>
@@ -14880,21 +15139,7 @@
               <w:rPr>
                 <w:szCs w:val="24"/>
               </w:rPr>
-              <w:t>V (</w:t>
-            </w:r>
-            <w:proofErr w:type="spellStart"/>
-            <w:r>
-              <w:rPr>
-                <w:szCs w:val="24"/>
-              </w:rPr>
-              <w:t>p.u</w:t>
-            </w:r>
-            <w:proofErr w:type="spellEnd"/>
-            <w:r>
-              <w:rPr>
-                <w:szCs w:val="24"/>
-              </w:rPr>
-              <w:t>.)</w:t>
+              <w:t>V (p.u.)</w:t>
             </w:r>
           </w:p>
         </w:tc>
@@ -15150,10 +15395,10 @@
           <w:position w:val="-64"/>
         </w:rPr>
         <w:object w:dxaOrig="5560" w:dyaOrig="1400">
-          <v:shape id="_x0000_i1073" type="#_x0000_t75" style="width:278.35pt;height:68.8pt" o:ole="">
+          <v:shape id="_x0000_i1053" type="#_x0000_t75" style="width:278.25pt;height:69pt" o:ole="">
             <v:imagedata r:id="rId64" o:title=""/>
           </v:shape>
-          <o:OLEObject Type="Embed" ProgID="Equation.DSMT4" ShapeID="_x0000_i1073" DrawAspect="Content" ObjectID="_1614512124" r:id="rId65"/>
+          <o:OLEObject Type="Embed" ProgID="Equation.DSMT4" ShapeID="_x0000_i1053" DrawAspect="Content" ObjectID="_1638108588" r:id="rId65"/>
         </w:object>
       </w:r>
       <w:r>
@@ -15172,10 +15417,10 @@
     <w:p>
       <w:r>
         <w:object w:dxaOrig="9285" w:dyaOrig="1725">
-          <v:shape id="_x0000_i1054" type="#_x0000_t75" style="width:463.15pt;height:86.5pt" o:ole="">
+          <v:shape id="_x0000_i1054" type="#_x0000_t75" style="width:463.5pt;height:86.25pt" o:ole="">
             <v:imagedata r:id="rId66" o:title=""/>
           </v:shape>
-          <o:OLEObject Type="Embed" ProgID="Visio.Drawing.15" ShapeID="_x0000_i1054" DrawAspect="Content" ObjectID="_1614512125" r:id="rId67"/>
+          <o:OLEObject Type="Embed" ProgID="Visio.Drawing.15" ShapeID="_x0000_i1054" DrawAspect="Content" ObjectID="_1638108589" r:id="rId67"/>
         </w:object>
       </w:r>
     </w:p>
@@ -15450,21 +15695,7 @@
               <w:rPr>
                 <w:szCs w:val="24"/>
               </w:rPr>
-              <w:t>V (</w:t>
-            </w:r>
-            <w:proofErr w:type="spellStart"/>
-            <w:r>
-              <w:rPr>
-                <w:szCs w:val="24"/>
-              </w:rPr>
-              <w:t>p.u</w:t>
-            </w:r>
-            <w:proofErr w:type="spellEnd"/>
-            <w:r>
-              <w:rPr>
-                <w:szCs w:val="24"/>
-              </w:rPr>
-              <w:t>.)</w:t>
+              <w:t>V (p.u.)</w:t>
             </w:r>
           </w:p>
         </w:tc>
@@ -15565,21 +15796,7 @@
               <w:rPr>
                 <w:szCs w:val="24"/>
               </w:rPr>
-              <w:t>A (</w:t>
-            </w:r>
-            <w:proofErr w:type="spellStart"/>
-            <w:r>
-              <w:rPr>
-                <w:szCs w:val="24"/>
-              </w:rPr>
-              <w:t>p.u</w:t>
-            </w:r>
-            <w:proofErr w:type="spellEnd"/>
-            <w:r>
-              <w:rPr>
-                <w:szCs w:val="24"/>
-              </w:rPr>
-              <w:t>.)</w:t>
+              <w:t>A (p.u.)</w:t>
             </w:r>
           </w:p>
         </w:tc>
@@ -15623,7 +15840,7 @@
           <v:shape id="_x0000_i1055" type="#_x0000_t75" style="width:160.5pt;height:46.5pt" o:ole="">
             <v:imagedata r:id="rId68" o:title=""/>
           </v:shape>
-          <o:OLEObject Type="Embed" ProgID="Equation.DSMT4" ShapeID="_x0000_i1055" DrawAspect="Content" ObjectID="_1614512126" r:id="rId69"/>
+          <o:OLEObject Type="Embed" ProgID="Equation.DSMT4" ShapeID="_x0000_i1055" DrawAspect="Content" ObjectID="_1638108590" r:id="rId69"/>
         </w:object>
       </w:r>
       <w:r>
@@ -15650,10 +15867,10 @@
       </w:pPr>
       <w:r>
         <w:object w:dxaOrig="9285" w:dyaOrig="1725">
-          <v:shape id="_x0000_i1056" type="#_x0000_t75" style="width:463.5pt;height:86.5pt" o:ole="">
+          <v:shape id="_x0000_i1056" type="#_x0000_t75" style="width:463.5pt;height:86.25pt" o:ole="">
             <v:imagedata r:id="rId70" o:title=""/>
           </v:shape>
-          <o:OLEObject Type="Embed" ProgID="Visio.Drawing.15" ShapeID="_x0000_i1056" DrawAspect="Content" ObjectID="_1614512127" r:id="rId71"/>
+          <o:OLEObject Type="Embed" ProgID="Visio.Drawing.15" ShapeID="_x0000_i1056" DrawAspect="Content" ObjectID="_1638108591" r:id="rId71"/>
         </w:object>
       </w:r>
     </w:p>
@@ -15912,21 +16129,7 @@
               <w:rPr>
                 <w:szCs w:val="24"/>
               </w:rPr>
-              <w:t>V (</w:t>
-            </w:r>
-            <w:proofErr w:type="spellStart"/>
-            <w:r>
-              <w:rPr>
-                <w:szCs w:val="24"/>
-              </w:rPr>
-              <w:t>p.u</w:t>
-            </w:r>
-            <w:proofErr w:type="spellEnd"/>
-            <w:r>
-              <w:rPr>
-                <w:szCs w:val="24"/>
-              </w:rPr>
-              <w:t>.)</w:t>
+              <w:t>V (p.u.)</w:t>
             </w:r>
           </w:p>
         </w:tc>
@@ -16027,21 +16230,7 @@
               <w:rPr>
                 <w:szCs w:val="24"/>
               </w:rPr>
-              <w:t>A (</w:t>
-            </w:r>
-            <w:proofErr w:type="spellStart"/>
-            <w:r>
-              <w:rPr>
-                <w:szCs w:val="24"/>
-              </w:rPr>
-              <w:t>p.u</w:t>
-            </w:r>
-            <w:proofErr w:type="spellEnd"/>
-            <w:r>
-              <w:rPr>
-                <w:szCs w:val="24"/>
-              </w:rPr>
-              <w:t>.)</w:t>
+              <w:t>A (p.u.)</w:t>
             </w:r>
           </w:p>
         </w:tc>
@@ -16085,7 +16274,7 @@
           <v:shape id="_x0000_i1057" type="#_x0000_t75" style="width:150pt;height:46.5pt" o:ole="">
             <v:imagedata r:id="rId72" o:title=""/>
           </v:shape>
-          <o:OLEObject Type="Embed" ProgID="Equation.DSMT4" ShapeID="_x0000_i1057" DrawAspect="Content" ObjectID="_1614512128" r:id="rId73"/>
+          <o:OLEObject Type="Embed" ProgID="Equation.DSMT4" ShapeID="_x0000_i1057" DrawAspect="Content" ObjectID="_1638108592" r:id="rId73"/>
         </w:object>
       </w:r>
       <w:r>
@@ -16106,10 +16295,10 @@
       </w:pPr>
       <w:r>
         <w:object w:dxaOrig="9285" w:dyaOrig="1725">
-          <v:shape id="_x0000_i1058" type="#_x0000_t75" style="width:463.5pt;height:86.5pt" o:ole="">
+          <v:shape id="_x0000_i1058" type="#_x0000_t75" style="width:463.5pt;height:86.25pt" o:ole="">
             <v:imagedata r:id="rId74" o:title=""/>
           </v:shape>
-          <o:OLEObject Type="Embed" ProgID="Visio.Drawing.15" ShapeID="_x0000_i1058" DrawAspect="Content" ObjectID="_1614512129" r:id="rId75"/>
+          <o:OLEObject Type="Embed" ProgID="Visio.Drawing.15" ShapeID="_x0000_i1058" DrawAspect="Content" ObjectID="_1638108593" r:id="rId75"/>
         </w:object>
       </w:r>
     </w:p>
@@ -16447,21 +16636,7 @@
               <w:rPr>
                 <w:szCs w:val="24"/>
               </w:rPr>
-              <w:t>VAR (</w:t>
-            </w:r>
-            <w:proofErr w:type="spellStart"/>
-            <w:r>
-              <w:rPr>
-                <w:szCs w:val="24"/>
-              </w:rPr>
-              <w:t>p.u</w:t>
-            </w:r>
-            <w:proofErr w:type="spellEnd"/>
-            <w:r>
-              <w:rPr>
-                <w:szCs w:val="24"/>
-              </w:rPr>
-              <w:t>.)</w:t>
+              <w:t>VAR (p.u.)</w:t>
             </w:r>
           </w:p>
         </w:tc>
@@ -16670,21 +16845,7 @@
               <w:rPr>
                 <w:szCs w:val="24"/>
               </w:rPr>
-              <w:t>V (</w:t>
-            </w:r>
-            <w:proofErr w:type="spellStart"/>
-            <w:r>
-              <w:rPr>
-                <w:szCs w:val="24"/>
-              </w:rPr>
-              <w:t>p.u</w:t>
-            </w:r>
-            <w:proofErr w:type="spellEnd"/>
-            <w:r>
-              <w:rPr>
-                <w:szCs w:val="24"/>
-              </w:rPr>
-              <w:t>.)</w:t>
+              <w:t>V (p.u.)</w:t>
             </w:r>
           </w:p>
         </w:tc>
@@ -16725,10 +16886,10 @@
           <w:position w:val="-34"/>
         </w:rPr>
         <w:object w:dxaOrig="6080" w:dyaOrig="800">
-          <v:shape id="_x0000_i1075" type="#_x0000_t75" style="width:304.5pt;height:40.5pt" o:ole="">
+          <v:shape id="_x0000_i1059" type="#_x0000_t75" style="width:304.5pt;height:40.5pt" o:ole="">
             <v:imagedata r:id="rId76" o:title=""/>
           </v:shape>
-          <o:OLEObject Type="Embed" ProgID="Equation.DSMT4" ShapeID="_x0000_i1075" DrawAspect="Content" ObjectID="_1614512130" r:id="rId77"/>
+          <o:OLEObject Type="Embed" ProgID="Equation.DSMT4" ShapeID="_x0000_i1059" DrawAspect="Content" ObjectID="_1638108594" r:id="rId77"/>
         </w:object>
       </w:r>
       <w:r>
@@ -16752,10 +16913,10 @@
     <w:p>
       <w:r>
         <w:object w:dxaOrig="9285" w:dyaOrig="1725">
-          <v:shape id="_x0000_i1060" type="#_x0000_t75" style="width:463.5pt;height:86.5pt" o:ole="">
+          <v:shape id="_x0000_i1060" type="#_x0000_t75" style="width:463.5pt;height:86.25pt" o:ole="">
             <v:imagedata r:id="rId78" o:title=""/>
           </v:shape>
-          <o:OLEObject Type="Embed" ProgID="Visio.Drawing.15" ShapeID="_x0000_i1060" DrawAspect="Content" ObjectID="_1614512131" r:id="rId79"/>
+          <o:OLEObject Type="Embed" ProgID="Visio.Drawing.15" ShapeID="_x0000_i1060" DrawAspect="Content" ObjectID="_1638108595" r:id="rId79"/>
         </w:object>
       </w:r>
     </w:p>
@@ -17372,21 +17533,7 @@
               <w:rPr>
                 <w:szCs w:val="24"/>
               </w:rPr>
-              <w:t>V (</w:t>
-            </w:r>
-            <w:proofErr w:type="spellStart"/>
-            <w:r>
-              <w:rPr>
-                <w:szCs w:val="24"/>
-              </w:rPr>
-              <w:t>p.u</w:t>
-            </w:r>
-            <w:proofErr w:type="spellEnd"/>
-            <w:r>
-              <w:rPr>
-                <w:szCs w:val="24"/>
-              </w:rPr>
-              <w:t>.)</w:t>
+              <w:t>V (p.u.)</w:t>
             </w:r>
           </w:p>
         </w:tc>
@@ -17433,10 +17580,10 @@
       </w:pPr>
       <w:r>
         <w:object w:dxaOrig="13861" w:dyaOrig="11551">
-          <v:shape id="_x0000_i1061" type="#_x0000_t75" style="width:468pt;height:397.6pt" o:ole="">
+          <v:shape id="_x0000_i1061" type="#_x0000_t75" style="width:468pt;height:397.5pt" o:ole="">
             <v:imagedata r:id="rId80" o:title=""/>
           </v:shape>
-          <o:OLEObject Type="Embed" ProgID="Visio.Drawing.15" ShapeID="_x0000_i1061" DrawAspect="Content" ObjectID="_1614512132" r:id="rId81"/>
+          <o:OLEObject Type="Embed" ProgID="Visio.Drawing.15" ShapeID="_x0000_i1061" DrawAspect="Content" ObjectID="_1638108596" r:id="rId81"/>
         </w:object>
       </w:r>
       <w:r>
@@ -18100,10 +18247,10 @@
     <w:p>
       <w:r>
         <w:object w:dxaOrig="13861" w:dyaOrig="11551">
-          <v:shape id="_x0000_i1062" type="#_x0000_t75" style="width:468pt;height:390.1pt" o:ole="">
+          <v:shape id="_x0000_i1062" type="#_x0000_t75" style="width:468pt;height:390pt" o:ole="">
             <v:imagedata r:id="rId82" o:title=""/>
           </v:shape>
-          <o:OLEObject Type="Embed" ProgID="Visio.Drawing.15" ShapeID="_x0000_i1062" DrawAspect="Content" ObjectID="_1614512133" r:id="rId83"/>
+          <o:OLEObject Type="Embed" ProgID="Visio.Drawing.15" ShapeID="_x0000_i1062" DrawAspect="Content" ObjectID="_1638108597" r:id="rId83"/>
         </w:object>
       </w:r>
     </w:p>
@@ -19063,21 +19210,7 @@
               <w:rPr>
                 <w:szCs w:val="24"/>
               </w:rPr>
-              <w:t>V (</w:t>
-            </w:r>
-            <w:proofErr w:type="spellStart"/>
-            <w:r>
-              <w:rPr>
-                <w:szCs w:val="24"/>
-              </w:rPr>
-              <w:t>p.u</w:t>
-            </w:r>
-            <w:proofErr w:type="spellEnd"/>
-            <w:r>
-              <w:rPr>
-                <w:szCs w:val="24"/>
-              </w:rPr>
-              <w:t>.)</w:t>
+              <w:t>V (p.u.)</w:t>
             </w:r>
           </w:p>
         </w:tc>
@@ -19259,10 +19392,10 @@
           <w:position w:val="-16"/>
         </w:rPr>
         <w:object w:dxaOrig="3080" w:dyaOrig="440">
-          <v:shape id="_x0000_i1063" type="#_x0000_t75" style="width:153.65pt;height:21.5pt" o:ole="">
+          <v:shape id="_x0000_i1063" type="#_x0000_t75" style="width:153.75pt;height:21.75pt" o:ole="">
             <v:imagedata r:id="rId84" o:title=""/>
           </v:shape>
-          <o:OLEObject Type="Embed" ProgID="Equation.DSMT4" ShapeID="_x0000_i1063" DrawAspect="Content" ObjectID="_1614512134" r:id="rId85"/>
+          <o:OLEObject Type="Embed" ProgID="Equation.DSMT4" ShapeID="_x0000_i1063" DrawAspect="Content" ObjectID="_1638108598" r:id="rId85"/>
         </w:object>
       </w:r>
       <w:r>
@@ -19302,10 +19435,10 @@
           <w:position w:val="-16"/>
         </w:rPr>
         <w:object w:dxaOrig="1300" w:dyaOrig="440">
-          <v:shape id="_x0000_i1064" type="#_x0000_t75" style="width:65pt;height:21.5pt" o:ole="">
+          <v:shape id="_x0000_i1064" type="#_x0000_t75" style="width:65.25pt;height:21.75pt" o:ole="">
             <v:imagedata r:id="rId86" o:title=""/>
           </v:shape>
-          <o:OLEObject Type="Embed" ProgID="Equation.DSMT4" ShapeID="_x0000_i1064" DrawAspect="Content" ObjectID="_1614512135" r:id="rId87"/>
+          <o:OLEObject Type="Embed" ProgID="Equation.DSMT4" ShapeID="_x0000_i1064" DrawAspect="Content" ObjectID="_1638108599" r:id="rId87"/>
         </w:object>
       </w:r>
       <w:r>
@@ -19321,10 +19454,10 @@
           <w:position w:val="-34"/>
         </w:rPr>
         <w:object w:dxaOrig="4080" w:dyaOrig="800">
-          <v:shape id="_x0000_i1065" type="#_x0000_t75" style="width:205.25pt;height:39.75pt" o:ole="">
+          <v:shape id="_x0000_i1065" type="#_x0000_t75" style="width:205.5pt;height:39.75pt" o:ole="">
             <v:imagedata r:id="rId88" o:title=""/>
           </v:shape>
-          <o:OLEObject Type="Embed" ProgID="Equation.DSMT4" ShapeID="_x0000_i1065" DrawAspect="Content" ObjectID="_1614512136" r:id="rId89"/>
+          <o:OLEObject Type="Embed" ProgID="Equation.DSMT4" ShapeID="_x0000_i1065" DrawAspect="Content" ObjectID="_1638108600" r:id="rId89"/>
         </w:object>
       </w:r>
       <w:r>
@@ -19367,10 +19500,10 @@
           <w:position w:val="-32"/>
         </w:rPr>
         <w:object w:dxaOrig="2799" w:dyaOrig="760">
-          <v:shape id="_x0000_i1066" type="#_x0000_t75" style="width:140.25pt;height:39.2pt" o:ole="">
+          <v:shape id="_x0000_i1066" type="#_x0000_t75" style="width:140.25pt;height:39pt" o:ole="">
             <v:imagedata r:id="rId90" o:title=""/>
           </v:shape>
-          <o:OLEObject Type="Embed" ProgID="Equation.DSMT4" ShapeID="_x0000_i1066" DrawAspect="Content" ObjectID="_1614512137" r:id="rId91"/>
+          <o:OLEObject Type="Embed" ProgID="Equation.DSMT4" ShapeID="_x0000_i1066" DrawAspect="Content" ObjectID="_1638108601" r:id="rId91"/>
         </w:object>
       </w:r>
       <w:r>
@@ -19412,7 +19545,7 @@
           <v:shape id="_x0000_i1067" type="#_x0000_t75" style="width:468pt;height:64.5pt" o:ole="">
             <v:imagedata r:id="rId92" o:title=""/>
           </v:shape>
-          <o:OLEObject Type="Embed" ProgID="Visio.Drawing.15" ShapeID="_x0000_i1067" DrawAspect="Content" ObjectID="_1614512138" r:id="rId93"/>
+          <o:OLEObject Type="Embed" ProgID="Visio.Drawing.15" ShapeID="_x0000_i1067" DrawAspect="Content" ObjectID="_1638108602" r:id="rId93"/>
         </w:object>
       </w:r>
     </w:p>
@@ -19480,7 +19613,7 @@
           <w:rPr>
             <w:noProof/>
           </w:rPr>
-          <w:t>21</w:t>
+          <w:t>14</w:t>
         </w:r>
         <w:r>
           <w:rPr>
@@ -21414,6 +21547,7 @@
   <w:style w:type="character" w:default="1" w:styleId="DefaultParagraphFont">
     <w:name w:val="Default Paragraph Font"/>
     <w:uiPriority w:val="1"/>
+    <w:semiHidden/>
     <w:unhideWhenUsed/>
   </w:style>
   <w:style w:type="table" w:default="1" w:styleId="TableNormal">
@@ -22286,6 +22420,16 @@
       <w:contextualSpacing/>
     </w:pPr>
   </w:style>
+  <w:style w:type="character" w:customStyle="1" w:styleId="pl-k">
+    <w:name w:val="pl-k"/>
+    <w:basedOn w:val="DefaultParagraphFont"/>
+    <w:rsid w:val="00D103AB"/>
+  </w:style>
+  <w:style w:type="character" w:customStyle="1" w:styleId="pl-c1">
+    <w:name w:val="pl-c1"/>
+    <w:basedOn w:val="DefaultParagraphFont"/>
+    <w:rsid w:val="00D103AB"/>
+  </w:style>
 </w:styles>
 </file>
 
@@ -22555,7 +22699,7 @@
 </file>
 
 <file path=customXml/itemProps1.xml><?xml version="1.0" encoding="utf-8"?>
-<ds:datastoreItem xmlns:ds="http://schemas.openxmlformats.org/officeDocument/2006/customXml" ds:itemID="{EB779667-A436-4503-B3A6-EA57AC76F27E}">
+<ds:datastoreItem xmlns:ds="http://schemas.openxmlformats.org/officeDocument/2006/customXml" ds:itemID="{79A6E2B5-F2DD-4211-BB3E-B219B8BA3BA6}">
   <ds:schemaRefs>
     <ds:schemaRef ds:uri="http://schemas.openxmlformats.org/officeDocument/2006/bibliography"/>
   </ds:schemaRefs>

</xml_diff>